<commit_message>
feat: enhance PrinterDialog with advanced printing options and improved UI
</commit_message>
<xml_diff>
--- a/resources/documents/RA 9048 RA 10172/Marriage/petition.docx
+++ b/resources/documents/RA 9048 RA 10172/Marriage/petition.docx
@@ -1,6 +1,6 @@
 
 <file path=word/document.xml><?xml version="1.0" encoding="utf-8"?>
-<w:document xmlns:wpc="http://schemas.microsoft.com/office/word/2010/wordprocessingCanvas" xmlns:cx="http://schemas.microsoft.com/office/drawing/2014/chartex" xmlns:cx1="http://schemas.microsoft.com/office/drawing/2015/9/8/chartex" xmlns:cx2="http://schemas.microsoft.com/office/drawing/2015/10/21/chartex" xmlns:cx3="http://schemas.microsoft.com/office/drawing/2016/5/9/chartex" xmlns:cx4="http://schemas.microsoft.com/office/drawing/2016/5/10/chartex" xmlns:cx5="http://schemas.microsoft.com/office/drawing/2016/5/11/chartex" xmlns:cx6="http://schemas.microsoft.com/office/drawing/2016/5/12/chartex" xmlns:cx7="http://schemas.microsoft.com/office/drawing/2016/5/13/chartex" xmlns:cx8="http://schemas.microsoft.com/office/drawing/2016/5/14/chartex" xmlns:mc="http://schemas.openxmlformats.org/markup-compatibility/2006" xmlns:aink="http://schemas.microsoft.com/office/drawing/2016/ink" xmlns:am3d="http://schemas.microsoft.com/office/drawing/2017/model3d" xmlns:o="urn:schemas-microsoft-com:office:office" xmlns:oel="http://schemas.microsoft.com/office/2019/extlst" xmlns:r="http://schemas.openxmlformats.org/officeDocument/2006/relationships" xmlns:m="http://schemas.openxmlformats.org/officeDocument/2006/math" xmlns:v="urn:schemas-microsoft-com:vml" xmlns:wp14="http://schemas.microsoft.com/office/word/2010/wordprocessingDrawing" xmlns:wp="http://schemas.openxmlformats.org/drawingml/2006/wordprocessingDrawing" xmlns:w10="urn:schemas-microsoft-com:office:word" xmlns:w="http://schemas.openxmlformats.org/wordprocessingml/2006/main" xmlns:w14="http://schemas.microsoft.com/office/word/2010/wordml" xmlns:w15="http://schemas.microsoft.com/office/word/2012/wordml" xmlns:w16cex="http://schemas.microsoft.com/office/word/2018/wordml/cex" xmlns:w16cid="http://schemas.microsoft.com/office/word/2016/wordml/cid" xmlns:w16="http://schemas.microsoft.com/office/word/2018/wordml" xmlns:w16du="http://schemas.microsoft.com/office/word/2023/wordml/word16du" xmlns:w16sdtdh="http://schemas.microsoft.com/office/word/2020/wordml/sdtdatahash" xmlns:w16se="http://schemas.microsoft.com/office/word/2015/wordml/symex" xmlns:wpg="http://schemas.microsoft.com/office/word/2010/wordprocessingGroup" xmlns:wpi="http://schemas.microsoft.com/office/word/2010/wordprocessingInk" xmlns:wne="http://schemas.microsoft.com/office/word/2006/wordml" xmlns:wps="http://schemas.microsoft.com/office/word/2010/wordprocessingShape" mc:Ignorable="w14 w15 w16se w16cid w16 w16cex w16sdtdh w16du wp14">
+<w:document xmlns:wpc="http://schemas.microsoft.com/office/word/2010/wordprocessingCanvas" xmlns:cx="http://schemas.microsoft.com/office/drawing/2014/chartex" xmlns:cx1="http://schemas.microsoft.com/office/drawing/2015/9/8/chartex" xmlns:cx2="http://schemas.microsoft.com/office/drawing/2015/10/21/chartex" xmlns:cx3="http://schemas.microsoft.com/office/drawing/2016/5/9/chartex" xmlns:cx4="http://schemas.microsoft.com/office/drawing/2016/5/10/chartex" xmlns:cx5="http://schemas.microsoft.com/office/drawing/2016/5/11/chartex" xmlns:cx6="http://schemas.microsoft.com/office/drawing/2016/5/12/chartex" xmlns:cx7="http://schemas.microsoft.com/office/drawing/2016/5/13/chartex" xmlns:cx8="http://schemas.microsoft.com/office/drawing/2016/5/14/chartex" xmlns:mc="http://schemas.openxmlformats.org/markup-compatibility/2006" xmlns:aink="http://schemas.microsoft.com/office/drawing/2016/ink" xmlns:am3d="http://schemas.microsoft.com/office/drawing/2017/model3d" xmlns:o="urn:schemas-microsoft-com:office:office" xmlns:oel="http://schemas.microsoft.com/office/2019/extlst" xmlns:r="http://schemas.openxmlformats.org/officeDocument/2006/relationships" xmlns:m="http://schemas.openxmlformats.org/officeDocument/2006/math" xmlns:v="urn:schemas-microsoft-com:vml" xmlns:wp14="http://schemas.microsoft.com/office/word/2010/wordprocessingDrawing" xmlns:wp="http://schemas.openxmlformats.org/drawingml/2006/wordprocessingDrawing" xmlns:w10="urn:schemas-microsoft-com:office:word" xmlns:w="http://schemas.openxmlformats.org/wordprocessingml/2006/main" xmlns:w14="http://schemas.microsoft.com/office/word/2010/wordml" xmlns:w15="http://schemas.microsoft.com/office/word/2012/wordml" xmlns:w16cex="http://schemas.microsoft.com/office/word/2018/wordml/cex" xmlns:w16cid="http://schemas.microsoft.com/office/word/2016/wordml/cid" xmlns:w16="http://schemas.microsoft.com/office/word/2018/wordml" xmlns:w16du="http://schemas.microsoft.com/office/word/2023/wordml/word16du" xmlns:w16sdtdh="http://schemas.microsoft.com/office/word/2020/wordml/sdtdatahash" xmlns:w16sdtfl="http://schemas.microsoft.com/office/word/2024/wordml/sdtformatlock" xmlns:w16se="http://schemas.microsoft.com/office/word/2015/wordml/symex" xmlns:wpg="http://schemas.microsoft.com/office/word/2010/wordprocessingGroup" xmlns:wpi="http://schemas.microsoft.com/office/word/2010/wordprocessingInk" xmlns:wne="http://schemas.microsoft.com/office/word/2006/wordml" xmlns:wps="http://schemas.microsoft.com/office/word/2010/wordprocessingShape" mc:Ignorable="w14 w15 w16se w16cid w16 w16cex w16sdtdh w16sdtfl w16du wp14">
   <w:body>
     <w:p>
       <w:pPr>
@@ -226,8 +226,8 @@
         </w:rPr>
         <w:t xml:space="preserve">Republic of the </w:t>
       </w:r>
-      <w:smartTag w:uri="urn:schemas-microsoft-com:office:smarttags" w:element="place">
-        <w:smartTag w:uri="urn:schemas-microsoft-com:office:smarttags" w:element="country-region">
+      <w:smartTag w:uri="urn:schemas-microsoft-com:office:smarttags" w:element="country-region">
+        <w:smartTag w:uri="urn:schemas-microsoft-com:office:smarttags" w:element="place">
           <w:r>
             <w:rPr>
               <w:color w:val="000000"/>
@@ -270,21 +270,7 @@
         <w:rPr>
           <w:color w:val="000000"/>
         </w:rPr>
-        <w:t>{</w:t>
-      </w:r>
-      <w:proofErr w:type="spellStart"/>
-      <w:r>
-        <w:rPr>
-          <w:color w:val="000000"/>
-        </w:rPr>
-        <w:t>header_province</w:t>
-      </w:r>
-      <w:proofErr w:type="spellEnd"/>
-      <w:r>
-        <w:rPr>
-          <w:color w:val="000000"/>
-        </w:rPr>
-        <w:t>}</w:t>
+        <w:t>{header_province}</w:t>
       </w:r>
     </w:p>
     <w:p>
@@ -300,23 +286,7 @@
           <w:b/>
           <w:color w:val="000000"/>
         </w:rPr>
-        <w:t>{</w:t>
-      </w:r>
-      <w:proofErr w:type="spellStart"/>
-      <w:r>
-        <w:rPr>
-          <w:b/>
-          <w:color w:val="000000"/>
-        </w:rPr>
-        <w:t>header_municipality</w:t>
-      </w:r>
-      <w:proofErr w:type="spellEnd"/>
-      <w:r>
-        <w:rPr>
-          <w:b/>
-          <w:color w:val="000000"/>
-        </w:rPr>
-        <w:t>}</w:t>
+        <w:t>{header_municipality}</w:t>
       </w:r>
     </w:p>
     <w:p>
@@ -370,27 +340,7 @@
                       <w:bCs/>
                       <w:sz w:val="22"/>
                     </w:rPr>
-                    <w:t>{</w:t>
-                  </w:r>
-                  <w:proofErr w:type="spellStart"/>
-                  <w:r>
-                    <w:rPr>
-                      <w:rFonts w:ascii="Arial" w:hAnsi="Arial" w:cs="Arial"/>
-                      <w:b/>
-                      <w:bCs/>
-                      <w:sz w:val="22"/>
-                    </w:rPr>
-                    <w:t>petition_number</w:t>
-                  </w:r>
-                  <w:proofErr w:type="spellEnd"/>
-                  <w:r>
-                    <w:rPr>
-                      <w:rFonts w:ascii="Arial" w:hAnsi="Arial" w:cs="Arial"/>
-                      <w:b/>
-                      <w:bCs/>
-                      <w:sz w:val="22"/>
-                    </w:rPr>
-                    <w:t>}</w:t>
+                    <w:t>{petition_number}</w:t>
                   </w:r>
                 </w:p>
                 <w:p>
@@ -415,8 +365,8 @@
         </w:rPr>
         <w:t xml:space="preserve">Republic of the </w:t>
       </w:r>
-      <w:smartTag w:uri="urn:schemas-microsoft-com:office:smarttags" w:element="country-region">
-        <w:smartTag w:uri="urn:schemas-microsoft-com:office:smarttags" w:element="place">
+      <w:smartTag w:uri="urn:schemas-microsoft-com:office:smarttags" w:element="place">
+        <w:smartTag w:uri="urn:schemas-microsoft-com:office:smarttags" w:element="country-region">
           <w:r>
             <w:rPr>
               <w:color w:val="000000"/>
@@ -474,23 +424,13 @@
           </v:shape>
         </w:pict>
       </w:r>
-      <w:proofErr w:type="spellStart"/>
       <w:r>
         <w:rPr>
           <w:color w:val="000000"/>
           <w:u w:val="single"/>
         </w:rPr>
-        <w:t>Bayambang</w:t>
-      </w:r>
-      <w:proofErr w:type="spellEnd"/>
-      <w:r>
-        <w:rPr>
-          <w:color w:val="000000"/>
-          <w:u w:val="single"/>
-        </w:rPr>
-        <w:t>, Pangasinan</w:t>
-      </w:r>
-      <w:proofErr w:type="gramStart"/>
+        <w:t>Bayambang, Pangasinan</w:t>
+      </w:r>
       <w:r>
         <w:rPr>
           <w:color w:val="000000"/>
@@ -503,7 +443,6 @@
         </w:rPr>
         <w:t>)  SS</w:t>
       </w:r>
-      <w:proofErr w:type="gramEnd"/>
       <w:r>
         <w:rPr>
           <w:color w:val="000000"/>
@@ -632,23 +571,7 @@
                       <w:rFonts w:ascii="Arial" w:hAnsi="Arial" w:cs="Arial"/>
                       <w:sz w:val="22"/>
                     </w:rPr>
-                    <w:t>{</w:t>
-                  </w:r>
-                  <w:proofErr w:type="spellStart"/>
-                  <w:r>
-                    <w:rPr>
-                      <w:rFonts w:ascii="Arial" w:hAnsi="Arial" w:cs="Arial"/>
-                      <w:sz w:val="22"/>
-                    </w:rPr>
-                    <w:t>petitioner_name</w:t>
-                  </w:r>
-                  <w:proofErr w:type="spellEnd"/>
-                  <w:r>
-                    <w:rPr>
-                      <w:rFonts w:ascii="Arial" w:hAnsi="Arial" w:cs="Arial"/>
-                      <w:sz w:val="22"/>
-                    </w:rPr>
-                    <w:t>}</w:t>
+                    <w:t>{petitioner_name}</w:t>
                   </w:r>
                 </w:p>
               </w:txbxContent>
@@ -720,21 +643,7 @@
                     <w:rPr>
                       <w:rFonts w:ascii="Arial" w:hAnsi="Arial" w:cs="Arial"/>
                     </w:rPr>
-                    <w:t>{</w:t>
-                  </w:r>
-                  <w:proofErr w:type="spellStart"/>
-                  <w:r>
-                    <w:rPr>
-                      <w:rFonts w:ascii="Arial" w:hAnsi="Arial" w:cs="Arial"/>
-                    </w:rPr>
-                    <w:t>petitioner_address</w:t>
-                  </w:r>
-                  <w:proofErr w:type="spellEnd"/>
-                  <w:r>
-                    <w:rPr>
-                      <w:rFonts w:ascii="Arial" w:hAnsi="Arial" w:cs="Arial"/>
-                    </w:rPr>
-                    <w:t>}</w:t>
+                    <w:t>{petitioner_address}</w:t>
                   </w:r>
                 </w:p>
               </w:txbxContent>
@@ -1050,7 +959,6 @@
                     </w:rPr>
                     <w:t>{</w:t>
                   </w:r>
-                  <w:proofErr w:type="spellStart"/>
                   <w:r>
                     <w:rPr>
                       <w:rFonts w:ascii="Arial" w:hAnsi="Arial" w:cs="Arial"/>
@@ -1063,15 +971,7 @@
                       <w:rFonts w:ascii="Arial" w:hAnsi="Arial" w:cs="Arial"/>
                       <w:sz w:val="22"/>
                     </w:rPr>
-                    <w:t>_owner</w:t>
-                  </w:r>
-                  <w:proofErr w:type="spellEnd"/>
-                  <w:r>
-                    <w:rPr>
-                      <w:rFonts w:ascii="Arial" w:hAnsi="Arial" w:cs="Arial"/>
-                      <w:sz w:val="22"/>
-                    </w:rPr>
-                    <w:t>}</w:t>
+                    <w:t>_owner}</w:t>
                   </w:r>
                 </w:p>
               </w:txbxContent>
@@ -1196,23 +1096,7 @@
                       <w:rFonts w:ascii="Arial" w:hAnsi="Arial" w:cs="Arial"/>
                       <w:sz w:val="22"/>
                     </w:rPr>
-                    <w:t>{</w:t>
-                  </w:r>
-                  <w:proofErr w:type="spellStart"/>
-                  <w:r>
-                    <w:rPr>
-                      <w:rFonts w:ascii="Arial" w:hAnsi="Arial" w:cs="Arial"/>
-                      <w:sz w:val="22"/>
-                    </w:rPr>
-                    <w:t>relation_owner</w:t>
-                  </w:r>
-                  <w:proofErr w:type="spellEnd"/>
-                  <w:r>
-                    <w:rPr>
-                      <w:rFonts w:ascii="Arial" w:hAnsi="Arial" w:cs="Arial"/>
-                      <w:sz w:val="22"/>
-                    </w:rPr>
-                    <w:t>}</w:t>
+                    <w:t>{relation_owner}</w:t>
                   </w:r>
                 </w:p>
               </w:txbxContent>
@@ -1332,7 +1216,6 @@
                     </w:rPr>
                     <w:t>{</w:t>
                   </w:r>
-                  <w:proofErr w:type="spellStart"/>
                   <w:r>
                     <w:rPr>
                       <w:rFonts w:ascii="Arial" w:hAnsi="Arial" w:cs="Arial"/>
@@ -1340,7 +1223,6 @@
                     </w:rPr>
                     <w:t>event_municipality</w:t>
                   </w:r>
-                  <w:proofErr w:type="spellEnd"/>
                   <w:r>
                     <w:rPr>
                       <w:rFonts w:ascii="Arial" w:hAnsi="Arial" w:cs="Arial"/>
@@ -1382,7 +1264,6 @@
                     </w:rPr>
                     <w:t>{</w:t>
                   </w:r>
-                  <w:proofErr w:type="spellStart"/>
                   <w:r>
                     <w:rPr>
                       <w:rFonts w:ascii="Arial" w:hAnsi="Arial" w:cs="Arial"/>
@@ -1390,7 +1271,6 @@
                     </w:rPr>
                     <w:t>event_date</w:t>
                   </w:r>
-                  <w:proofErr w:type="spellEnd"/>
                   <w:r>
                     <w:rPr>
                       <w:rFonts w:ascii="Arial" w:hAnsi="Arial" w:cs="Arial"/>
@@ -1528,23 +1408,7 @@
                       <w:rFonts w:ascii="Arial" w:hAnsi="Arial" w:cs="Arial"/>
                       <w:sz w:val="22"/>
                     </w:rPr>
-                    <w:t>{</w:t>
-                  </w:r>
-                  <w:proofErr w:type="spellStart"/>
-                  <w:r>
-                    <w:rPr>
-                      <w:rFonts w:ascii="Arial" w:hAnsi="Arial" w:cs="Arial"/>
-                      <w:sz w:val="22"/>
-                    </w:rPr>
-                    <w:t>registry_number</w:t>
-                  </w:r>
-                  <w:proofErr w:type="spellEnd"/>
-                  <w:r>
-                    <w:rPr>
-                      <w:rFonts w:ascii="Arial" w:hAnsi="Arial" w:cs="Arial"/>
-                      <w:sz w:val="22"/>
-                    </w:rPr>
-                    <w:t>}</w:t>
+                    <w:t>{registry_number}</w:t>
                   </w:r>
                 </w:p>
               </w:txbxContent>
@@ -1580,7 +1444,6 @@
                     </w:rPr>
                     <w:t>{</w:t>
                   </w:r>
-                  <w:proofErr w:type="spellStart"/>
                   <w:r>
                     <w:rPr>
                       <w:rFonts w:ascii="Arial" w:hAnsi="Arial" w:cs="Arial"/>
@@ -1588,7 +1451,6 @@
                     </w:rPr>
                     <w:t>event_country</w:t>
                   </w:r>
-                  <w:proofErr w:type="spellEnd"/>
                   <w:r>
                     <w:rPr>
                       <w:rFonts w:ascii="Arial" w:hAnsi="Arial" w:cs="Arial"/>
@@ -1630,7 +1492,6 @@
                     </w:rPr>
                     <w:t>{</w:t>
                   </w:r>
-                  <w:proofErr w:type="spellStart"/>
                   <w:r>
                     <w:rPr>
                       <w:rFonts w:ascii="Arial" w:hAnsi="Arial" w:cs="Arial"/>
@@ -1638,7 +1499,6 @@
                     </w:rPr>
                     <w:t>event_province</w:t>
                   </w:r>
-                  <w:proofErr w:type="spellEnd"/>
                   <w:r>
                     <w:rPr>
                       <w:rFonts w:ascii="Arial" w:hAnsi="Arial" w:cs="Arial"/>
@@ -1676,7 +1536,6 @@
                     </w:rPr>
                     <w:t>(</w:t>
                   </w:r>
-                  <w:proofErr w:type="gramStart"/>
                   <w:r>
                     <w:rPr>
                       <w:i/>
@@ -1691,7 +1550,6 @@
                     </w:rPr>
                     <w:t>)</w:t>
                   </w:r>
-                  <w:proofErr w:type="gramEnd"/>
                 </w:p>
               </w:txbxContent>
             </v:textbox>
@@ -1722,7 +1580,6 @@
                     </w:rPr>
                     <w:t>(</w:t>
                   </w:r>
-                  <w:proofErr w:type="gramStart"/>
                   <w:r>
                     <w:rPr>
                       <w:i/>
@@ -1737,7 +1594,6 @@
                     </w:rPr>
                     <w:t>)</w:t>
                   </w:r>
-                  <w:proofErr w:type="gramEnd"/>
                 </w:p>
               </w:txbxContent>
             </v:textbox>
@@ -1836,27 +1692,13 @@
         <w:rPr>
           <w:color w:val="000000"/>
         </w:rPr>
-        <w:t>I/</w:t>
-      </w:r>
-      <w:proofErr w:type="spellStart"/>
-      <w:r>
-        <w:rPr>
-          <w:color w:val="000000"/>
-        </w:rPr>
-        <w:t>H</w:t>
-      </w:r>
-      <w:r>
-        <w:rPr>
-          <w:color w:val="000000"/>
-        </w:rPr>
-        <w:t>e/She</w:t>
-      </w:r>
-      <w:proofErr w:type="spellEnd"/>
-      <w:r>
-        <w:rPr>
-          <w:color w:val="000000"/>
-        </w:rPr>
-        <w:t xml:space="preserve"> contracted marriage on </w:t>
+        <w:t>I/H</w:t>
+      </w:r>
+      <w:r>
+        <w:rPr>
+          <w:color w:val="000000"/>
+        </w:rPr>
+        <w:t xml:space="preserve">e/She contracted marriage on </w:t>
       </w:r>
       <w:r>
         <w:rPr>
@@ -2286,7 +2128,6 @@
               </w:rPr>
               <w:t>{</w:t>
             </w:r>
-            <w:proofErr w:type="spellStart"/>
             <w:r>
               <w:rPr>
                 <w:rFonts w:ascii="Arial" w:hAnsi="Arial" w:cs="Arial"/>
@@ -2297,7 +2138,6 @@
               </w:rPr>
               <w:t>error_description_from</w:t>
             </w:r>
-            <w:proofErr w:type="spellEnd"/>
             <w:r>
               <w:rPr>
                 <w:rFonts w:ascii="Arial" w:hAnsi="Arial" w:cs="Arial"/>
@@ -2348,7 +2188,6 @@
               </w:rPr>
               <w:t>{</w:t>
             </w:r>
-            <w:proofErr w:type="spellStart"/>
             <w:r>
               <w:rPr>
                 <w:rFonts w:ascii="Arial" w:hAnsi="Arial" w:cs="Arial"/>
@@ -2359,7 +2198,6 @@
               </w:rPr>
               <w:t>error_description_to</w:t>
             </w:r>
-            <w:proofErr w:type="spellEnd"/>
             <w:r>
               <w:rPr>
                 <w:rFonts w:ascii="Arial" w:hAnsi="Arial" w:cs="Arial"/>
@@ -2610,7 +2448,6 @@
         </w:rPr>
         <w:t>{</w:t>
       </w:r>
-      <w:proofErr w:type="spellStart"/>
       <w:r>
         <w:rPr>
           <w:rFonts w:ascii="Arial" w:hAnsi="Arial" w:cs="Arial"/>
@@ -2627,7 +2464,6 @@
         </w:rPr>
         <w:t>name</w:t>
       </w:r>
-      <w:proofErr w:type="spellEnd"/>
       <w:r>
         <w:rPr>
           <w:rFonts w:ascii="Arial" w:hAnsi="Arial" w:cs="Arial"/>
@@ -2736,7 +2572,6 @@
                     </w:rPr>
                     <w:t>{</w:t>
                   </w:r>
-                  <w:proofErr w:type="spellStart"/>
                   <w:r>
                     <w:rPr>
                       <w:rFonts w:ascii="Arial" w:hAnsi="Arial" w:cs="Arial"/>
@@ -2749,15 +2584,7 @@
                       <w:rFonts w:ascii="Arial" w:hAnsi="Arial" w:cs="Arial"/>
                       <w:sz w:val="22"/>
                     </w:rPr>
-                    <w:t>_province</w:t>
-                  </w:r>
-                  <w:proofErr w:type="spellEnd"/>
-                  <w:r>
-                    <w:rPr>
-                      <w:rFonts w:ascii="Arial" w:hAnsi="Arial" w:cs="Arial"/>
-                      <w:sz w:val="22"/>
-                    </w:rPr>
-                    <w:t>}</w:t>
+                    <w:t>_province}</w:t>
                   </w:r>
                 </w:p>
               </w:txbxContent>
@@ -2793,7 +2620,6 @@
                     </w:rPr>
                     <w:t>{</w:t>
                   </w:r>
-                  <w:proofErr w:type="spellStart"/>
                   <w:r>
                     <w:rPr>
                       <w:rFonts w:ascii="Arial" w:hAnsi="Arial" w:cs="Arial"/>
@@ -2806,15 +2632,7 @@
                       <w:rFonts w:ascii="Arial" w:hAnsi="Arial" w:cs="Arial"/>
                       <w:sz w:val="22"/>
                     </w:rPr>
-                    <w:t>_city</w:t>
-                  </w:r>
-                  <w:proofErr w:type="spellEnd"/>
-                  <w:r>
-                    <w:rPr>
-                      <w:rFonts w:ascii="Arial" w:hAnsi="Arial" w:cs="Arial"/>
-                      <w:sz w:val="22"/>
-                    </w:rPr>
-                    <w:t>}</w:t>
+                    <w:t>_city}</w:t>
                   </w:r>
                 </w:p>
               </w:txbxContent>
@@ -2860,23 +2678,7 @@
                       <w:rFonts w:ascii="Arial" w:hAnsi="Arial" w:cs="Arial"/>
                       <w:sz w:val="22"/>
                     </w:rPr>
-                    <w:t>{</w:t>
-                  </w:r>
-                  <w:proofErr w:type="spellStart"/>
-                  <w:r>
-                    <w:rPr>
-                      <w:rFonts w:ascii="Arial" w:hAnsi="Arial" w:cs="Arial"/>
-                      <w:sz w:val="22"/>
-                    </w:rPr>
-                    <w:t>petitioner_name</w:t>
-                  </w:r>
-                  <w:proofErr w:type="spellEnd"/>
-                  <w:r>
-                    <w:rPr>
-                      <w:rFonts w:ascii="Arial" w:hAnsi="Arial" w:cs="Arial"/>
-                      <w:sz w:val="22"/>
-                    </w:rPr>
-                    <w:t>}</w:t>
+                    <w:t>{petitioner_name}</w:t>
                   </w:r>
                 </w:p>
               </w:txbxContent>
@@ -2908,7 +2710,6 @@
                     </w:rPr>
                     <w:t>(</w:t>
                   </w:r>
-                  <w:proofErr w:type="gramStart"/>
                   <w:r>
                     <w:rPr>
                       <w:i/>
@@ -2923,7 +2724,6 @@
                     </w:rPr>
                     <w:t>)</w:t>
                   </w:r>
-                  <w:proofErr w:type="gramEnd"/>
                 </w:p>
               </w:txbxContent>
             </v:textbox>
@@ -3234,23 +3034,7 @@
                       <w:rFonts w:ascii="Arial" w:hAnsi="Arial" w:cs="Arial"/>
                       <w:sz w:val="22"/>
                     </w:rPr>
-                    <w:t>{</w:t>
-                  </w:r>
-                  <w:proofErr w:type="spellStart"/>
-                  <w:r>
-                    <w:rPr>
-                      <w:rFonts w:ascii="Arial" w:hAnsi="Arial" w:cs="Arial"/>
-                      <w:sz w:val="22"/>
-                    </w:rPr>
-                    <w:t>petitioner_name</w:t>
-                  </w:r>
-                  <w:proofErr w:type="spellEnd"/>
-                  <w:r>
-                    <w:rPr>
-                      <w:rFonts w:ascii="Arial" w:hAnsi="Arial" w:cs="Arial"/>
-                      <w:sz w:val="22"/>
-                    </w:rPr>
-                    <w:t>}</w:t>
+                    <w:t>{petitioner_name}</w:t>
                   </w:r>
                 </w:p>
                 <w:p>
@@ -3312,23 +3096,7 @@
                       <w:rFonts w:ascii="Arial" w:hAnsi="Arial" w:cs="Arial"/>
                       <w:sz w:val="22"/>
                     </w:rPr>
-                    <w:t>{</w:t>
-                  </w:r>
-                  <w:proofErr w:type="spellStart"/>
-                  <w:r>
-                    <w:rPr>
-                      <w:rFonts w:ascii="Arial" w:hAnsi="Arial" w:cs="Arial"/>
-                      <w:sz w:val="22"/>
-                    </w:rPr>
-                    <w:t>petitioner_name</w:t>
-                  </w:r>
-                  <w:proofErr w:type="spellEnd"/>
-                  <w:r>
-                    <w:rPr>
-                      <w:rFonts w:ascii="Arial" w:hAnsi="Arial" w:cs="Arial"/>
-                      <w:sz w:val="22"/>
-                    </w:rPr>
-                    <w:t>}</w:t>
+                    <w:t>{petitioner_name}</w:t>
                   </w:r>
                 </w:p>
               </w:txbxContent>
@@ -3446,7 +3214,7 @@
           <w:color w:val="000000"/>
         </w:rPr>
         <w:pict w14:anchorId="250CA31D">
-          <v:shape id="_x0000_s1342" type="#_x0000_t202" style="position:absolute;margin-left:359.9pt;margin-top:9.65pt;width:135.1pt;height:23pt;z-index:23" filled="f" stroked="f" strokeweight="3pt">
+          <v:shape id="_x0000_s1342" type="#_x0000_t202" style="position:absolute;margin-left:334.05pt;margin-top:9.3pt;width:135.1pt;height:23pt;z-index:23" filled="f" stroked="f" strokeweight="3pt">
             <v:stroke linestyle="thinThin"/>
             <v:textbox style="mso-next-textbox:#_x0000_s1342">
               <w:txbxContent>
@@ -3464,15 +3232,7 @@
                       <w:rFonts w:ascii="Arial" w:hAnsi="Arial" w:cs="Arial"/>
                       <w:sz w:val="22"/>
                     </w:rPr>
-                    <w:t>{</w:t>
-                  </w:r>
-                  <w:proofErr w:type="spellStart"/>
-                  <w:r>
-                    <w:rPr>
-                      <w:rFonts w:ascii="Arial" w:hAnsi="Arial" w:cs="Arial"/>
-                      <w:sz w:val="22"/>
-                    </w:rPr>
-                    <w:t>month</w:t>
+                    <w:t>{month</w:t>
                   </w:r>
                   <w:r>
                     <w:rPr>
@@ -3486,15 +3246,7 @@
                       <w:rFonts w:ascii="Arial" w:hAnsi="Arial" w:cs="Arial"/>
                       <w:sz w:val="22"/>
                     </w:rPr>
-                    <w:t>year_ss</w:t>
-                  </w:r>
-                  <w:proofErr w:type="spellEnd"/>
-                  <w:r>
-                    <w:rPr>
-                      <w:rFonts w:ascii="Arial" w:hAnsi="Arial" w:cs="Arial"/>
-                      <w:sz w:val="22"/>
-                    </w:rPr>
-                    <w:t>}</w:t>
+                    <w:t>year_ss}</w:t>
                   </w:r>
                 </w:p>
               </w:txbxContent>
@@ -3509,7 +3261,7 @@
           <w:color w:val="000000"/>
         </w:rPr>
         <w:pict w14:anchorId="70DA4ABA">
-          <v:shape id="_x0000_s1341" type="#_x0000_t202" style="position:absolute;margin-left:269.4pt;margin-top:9.65pt;width:63.6pt;height:23pt;z-index:22" filled="f" stroked="f" strokeweight="3pt">
+          <v:shape id="_x0000_s1341" type="#_x0000_t202" style="position:absolute;margin-left:238pt;margin-top:9.65pt;width:63.6pt;height:23pt;z-index:22" filled="f" stroked="f" strokeweight="3pt">
             <v:stroke linestyle="thinThin"/>
             <v:textbox style="mso-next-textbox:#_x0000_s1341">
               <w:txbxContent>
@@ -3525,7 +3277,6 @@
                     </w:rPr>
                     <w:t>{</w:t>
                   </w:r>
-                  <w:proofErr w:type="spellStart"/>
                   <w:r>
                     <w:rPr>
                       <w:rFonts w:ascii="Arial" w:hAnsi="Arial" w:cs="Arial"/>
@@ -3533,7 +3284,6 @@
                     </w:rPr>
                     <w:t>day_ss</w:t>
                   </w:r>
-                  <w:proofErr w:type="spellEnd"/>
                   <w:r>
                     <w:rPr>
                       <w:rFonts w:ascii="Arial" w:hAnsi="Arial" w:cs="Arial"/>
@@ -3581,7 +3331,6 @@
                     </w:rPr>
                     <w:t>{</w:t>
                   </w:r>
-                  <w:proofErr w:type="spellStart"/>
                   <w:r>
                     <w:rPr>
                       <w:rFonts w:ascii="Arial" w:hAnsi="Arial" w:cs="Arial"/>
@@ -3589,7 +3338,6 @@
                     </w:rPr>
                     <w:t>issued_on</w:t>
                   </w:r>
-                  <w:proofErr w:type="spellEnd"/>
                   <w:r>
                     <w:rPr>
                       <w:rFonts w:ascii="Arial" w:hAnsi="Arial" w:cs="Arial"/>
@@ -3630,7 +3378,6 @@
                     </w:rPr>
                     <w:t>{</w:t>
                   </w:r>
-                  <w:proofErr w:type="spellStart"/>
                   <w:r>
                     <w:rPr>
                       <w:rFonts w:ascii="Arial" w:hAnsi="Arial" w:cs="Arial"/>
@@ -3638,7 +3385,6 @@
                     </w:rPr>
                     <w:t>issued_at</w:t>
                   </w:r>
-                  <w:proofErr w:type="spellEnd"/>
                   <w:r>
                     <w:rPr>
                       <w:rFonts w:ascii="Arial" w:hAnsi="Arial" w:cs="Arial"/>
@@ -3677,23 +3423,7 @@
                       <w:rFonts w:ascii="Arial" w:hAnsi="Arial" w:cs="Arial"/>
                       <w:sz w:val="22"/>
                     </w:rPr>
-                    <w:t>{</w:t>
-                  </w:r>
-                  <w:proofErr w:type="spellStart"/>
-                  <w:r>
-                    <w:rPr>
-                      <w:rFonts w:ascii="Arial" w:hAnsi="Arial" w:cs="Arial"/>
-                      <w:sz w:val="22"/>
-                    </w:rPr>
-                    <w:t>exhibiting_number</w:t>
-                  </w:r>
-                  <w:proofErr w:type="spellEnd"/>
-                  <w:r>
-                    <w:rPr>
-                      <w:rFonts w:ascii="Arial" w:hAnsi="Arial" w:cs="Arial"/>
-                      <w:sz w:val="22"/>
-                    </w:rPr>
-                    <w:t>}</w:t>
+                    <w:t>{exhibiting_number}</w:t>
                   </w:r>
                 </w:p>
               </w:txbxContent>
@@ -3728,7 +3458,6 @@
                     </w:rPr>
                     <w:t>{</w:t>
                   </w:r>
-                  <w:proofErr w:type="spellStart"/>
                   <w:r>
                     <w:rPr>
                       <w:rFonts w:ascii="Arial" w:hAnsi="Arial" w:cs="Arial"/>
@@ -3736,7 +3465,6 @@
                     </w:rPr>
                     <w:t>subscribe_sworn</w:t>
                   </w:r>
-                  <w:proofErr w:type="spellEnd"/>
                   <w:r>
                     <w:rPr>
                       <w:rFonts w:ascii="Arial" w:hAnsi="Arial" w:cs="Arial"/>
@@ -3754,21 +3482,7 @@
         <w:rPr>
           <w:color w:val="000000"/>
         </w:rPr>
-        <w:t>SUBSCRIBED AND SWORN to before me this _________ day of ______________________ in the city/municipality of _____________________________________, petitioner exhibiting his/her {</w:t>
-      </w:r>
-      <w:proofErr w:type="spellStart"/>
-      <w:r>
-        <w:rPr>
-          <w:color w:val="000000"/>
-        </w:rPr>
-        <w:t>exhibiting_his_her</w:t>
-      </w:r>
-      <w:proofErr w:type="spellEnd"/>
-      <w:r>
-        <w:rPr>
-          <w:color w:val="000000"/>
-        </w:rPr>
-        <w:t>} ________________________ issued at _____________________on ______________________.</w:t>
+        <w:t>SUBSCRIBED AND SWORN to before me this _________ day of ______________________ in the city/municipality of _____________________________________, petitioner exhibiting his/her {exhibiting_his_her} ________________________ issued at _____________________on ______________________.</w:t>
       </w:r>
     </w:p>
     <w:p>
@@ -3808,25 +3522,7 @@
                       <w:b/>
                       <w:sz w:val="22"/>
                     </w:rPr>
-                    <w:t>{</w:t>
-                  </w:r>
-                  <w:proofErr w:type="spellStart"/>
-                  <w:r>
-                    <w:rPr>
-                      <w:rFonts w:ascii="Arial" w:hAnsi="Arial" w:cs="Arial"/>
-                      <w:b/>
-                      <w:sz w:val="22"/>
-                    </w:rPr>
-                    <w:t>administering_officer</w:t>
-                  </w:r>
-                  <w:proofErr w:type="spellEnd"/>
-                  <w:r>
-                    <w:rPr>
-                      <w:rFonts w:ascii="Arial" w:hAnsi="Arial" w:cs="Arial"/>
-                      <w:b/>
-                      <w:sz w:val="22"/>
-                    </w:rPr>
-                    <w:t>}</w:t>
+                    <w:t>{administering_officer}</w:t>
                   </w:r>
                 </w:p>
                 <w:p>
@@ -3843,23 +3539,7 @@
                       <w:rFonts w:ascii="Arial" w:hAnsi="Arial" w:cs="Arial"/>
                       <w:sz w:val="22"/>
                     </w:rPr>
-                    <w:t>{</w:t>
-                  </w:r>
-                  <w:proofErr w:type="spellStart"/>
-                  <w:r>
-                    <w:rPr>
-                      <w:rFonts w:ascii="Arial" w:hAnsi="Arial" w:cs="Arial"/>
-                      <w:sz w:val="22"/>
-                    </w:rPr>
-                    <w:t>administering_position</w:t>
-                  </w:r>
-                  <w:proofErr w:type="spellEnd"/>
-                  <w:r>
-                    <w:rPr>
-                      <w:rFonts w:ascii="Arial" w:hAnsi="Arial" w:cs="Arial"/>
-                      <w:sz w:val="22"/>
-                    </w:rPr>
-                    <w:t>}</w:t>
+                    <w:t>{administering_position}</w:t>
                   </w:r>
                 </w:p>
                 <w:p>
@@ -4358,6 +4038,7 @@
                       <w:rFonts w:ascii="Arial" w:hAnsi="Arial" w:cs="Arial"/>
                       <w:sz w:val="22"/>
                       <w:szCs w:val="22"/>
+                      <w:lang w:val="en-PH"/>
                     </w:rPr>
                   </w:pPr>
                   <w:r>
@@ -4468,7 +4149,6 @@
                     </w:rPr>
                     <w:t>{</w:t>
                   </w:r>
-                  <w:proofErr w:type="spellStart"/>
                   <w:r>
                     <w:rPr>
                       <w:rFonts w:ascii="Arial" w:hAnsi="Arial" w:cs="Arial"/>
@@ -4477,7 +4157,6 @@
                     </w:rPr>
                     <w:t>action_date</w:t>
                   </w:r>
-                  <w:proofErr w:type="spellEnd"/>
                   <w:r>
                     <w:rPr>
                       <w:rFonts w:ascii="Arial" w:hAnsi="Arial" w:cs="Arial"/>
@@ -4517,25 +4196,7 @@
                       <w:b/>
                       <w:sz w:val="22"/>
                     </w:rPr>
-                    <w:t>{</w:t>
-                  </w:r>
-                  <w:proofErr w:type="spellStart"/>
-                  <w:r>
-                    <w:rPr>
-                      <w:rFonts w:ascii="Arial" w:hAnsi="Arial" w:cs="Arial"/>
-                      <w:b/>
-                      <w:sz w:val="22"/>
-                    </w:rPr>
-                    <w:t>municipal_civil_registrar</w:t>
-                  </w:r>
-                  <w:proofErr w:type="spellEnd"/>
-                  <w:r>
-                    <w:rPr>
-                      <w:rFonts w:ascii="Arial" w:hAnsi="Arial" w:cs="Arial"/>
-                      <w:b/>
-                      <w:sz w:val="22"/>
-                    </w:rPr>
-                    <w:t>}</w:t>
+                    <w:t>{municipal_civil_registrar}</w:t>
                   </w:r>
                 </w:p>
               </w:txbxContent>
@@ -5155,15 +4816,7 @@
                       <w:rFonts w:ascii="Arial" w:hAnsi="Arial" w:cs="Arial"/>
                       <w:sz w:val="22"/>
                     </w:rPr>
-                    <w:t>{</w:t>
-                  </w:r>
-                  <w:proofErr w:type="spellStart"/>
-                  <w:r>
-                    <w:rPr>
-                      <w:rFonts w:ascii="Arial" w:hAnsi="Arial" w:cs="Arial"/>
-                      <w:sz w:val="22"/>
-                    </w:rPr>
-                    <w:t>o</w:t>
+                    <w:t>{o</w:t>
                   </w:r>
                   <w:r>
                     <w:rPr>
@@ -5177,15 +4830,7 @@
                       <w:rFonts w:ascii="Arial" w:hAnsi="Arial" w:cs="Arial"/>
                       <w:sz w:val="22"/>
                     </w:rPr>
-                    <w:t>r_number</w:t>
-                  </w:r>
-                  <w:proofErr w:type="spellEnd"/>
-                  <w:r>
-                    <w:rPr>
-                      <w:rFonts w:ascii="Arial" w:hAnsi="Arial" w:cs="Arial"/>
-                      <w:sz w:val="22"/>
-                    </w:rPr>
-                    <w:t>}</w:t>
+                    <w:t>r_number}</w:t>
                   </w:r>
                 </w:p>
                 <w:p>
@@ -5202,23 +4847,7 @@
                       <w:rFonts w:ascii="Arial" w:hAnsi="Arial" w:cs="Arial"/>
                       <w:sz w:val="22"/>
                     </w:rPr>
-                    <w:t>{</w:t>
-                  </w:r>
-                  <w:proofErr w:type="spellStart"/>
-                  <w:r>
-                    <w:rPr>
-                      <w:rFonts w:ascii="Arial" w:hAnsi="Arial" w:cs="Arial"/>
-                      <w:sz w:val="22"/>
-                    </w:rPr>
-                    <w:t>amount_paid</w:t>
-                  </w:r>
-                  <w:proofErr w:type="spellEnd"/>
-                  <w:r>
-                    <w:rPr>
-                      <w:rFonts w:ascii="Arial" w:hAnsi="Arial" w:cs="Arial"/>
-                      <w:sz w:val="22"/>
-                    </w:rPr>
-                    <w:t>}</w:t>
+                    <w:t>{amount_paid}</w:t>
                   </w:r>
                 </w:p>
                 <w:p>
@@ -5237,7 +4866,6 @@
                     </w:rPr>
                     <w:t>{</w:t>
                   </w:r>
-                  <w:proofErr w:type="spellStart"/>
                   <w:r>
                     <w:rPr>
                       <w:rFonts w:ascii="Arial" w:hAnsi="Arial" w:cs="Arial"/>
@@ -5245,7 +4873,6 @@
                     </w:rPr>
                     <w:t>date_paid</w:t>
                   </w:r>
-                  <w:proofErr w:type="spellEnd"/>
                   <w:r>
                     <w:rPr>
                       <w:rFonts w:ascii="Arial" w:hAnsi="Arial" w:cs="Arial"/>
@@ -5385,7 +5012,7 @@
 </file>
 
 <file path=word/numbering.xml><?xml version="1.0" encoding="utf-8"?>
-<w:numbering xmlns:wpc="http://schemas.microsoft.com/office/word/2010/wordprocessingCanvas" xmlns:cx="http://schemas.microsoft.com/office/drawing/2014/chartex" xmlns:cx1="http://schemas.microsoft.com/office/drawing/2015/9/8/chartex" xmlns:cx2="http://schemas.microsoft.com/office/drawing/2015/10/21/chartex" xmlns:cx3="http://schemas.microsoft.com/office/drawing/2016/5/9/chartex" xmlns:cx4="http://schemas.microsoft.com/office/drawing/2016/5/10/chartex" xmlns:cx5="http://schemas.microsoft.com/office/drawing/2016/5/11/chartex" xmlns:cx6="http://schemas.microsoft.com/office/drawing/2016/5/12/chartex" xmlns:cx7="http://schemas.microsoft.com/office/drawing/2016/5/13/chartex" xmlns:cx8="http://schemas.microsoft.com/office/drawing/2016/5/14/chartex" xmlns:mc="http://schemas.openxmlformats.org/markup-compatibility/2006" xmlns:aink="http://schemas.microsoft.com/office/drawing/2016/ink" xmlns:am3d="http://schemas.microsoft.com/office/drawing/2017/model3d" xmlns:o="urn:schemas-microsoft-com:office:office" xmlns:oel="http://schemas.microsoft.com/office/2019/extlst" xmlns:r="http://schemas.openxmlformats.org/officeDocument/2006/relationships" xmlns:m="http://schemas.openxmlformats.org/officeDocument/2006/math" xmlns:v="urn:schemas-microsoft-com:vml" xmlns:wp14="http://schemas.microsoft.com/office/word/2010/wordprocessingDrawing" xmlns:wp="http://schemas.openxmlformats.org/drawingml/2006/wordprocessingDrawing" xmlns:w10="urn:schemas-microsoft-com:office:word" xmlns:w="http://schemas.openxmlformats.org/wordprocessingml/2006/main" xmlns:w14="http://schemas.microsoft.com/office/word/2010/wordml" xmlns:w15="http://schemas.microsoft.com/office/word/2012/wordml" xmlns:w16cex="http://schemas.microsoft.com/office/word/2018/wordml/cex" xmlns:w16cid="http://schemas.microsoft.com/office/word/2016/wordml/cid" xmlns:w16="http://schemas.microsoft.com/office/word/2018/wordml" xmlns:w16du="http://schemas.microsoft.com/office/word/2023/wordml/word16du" xmlns:w16sdtdh="http://schemas.microsoft.com/office/word/2020/wordml/sdtdatahash" xmlns:w16se="http://schemas.microsoft.com/office/word/2015/wordml/symex" xmlns:wpg="http://schemas.microsoft.com/office/word/2010/wordprocessingGroup" xmlns:wpi="http://schemas.microsoft.com/office/word/2010/wordprocessingInk" xmlns:wne="http://schemas.microsoft.com/office/word/2006/wordml" xmlns:wps="http://schemas.microsoft.com/office/word/2010/wordprocessingShape" mc:Ignorable="w14 w15 w16se w16cid w16 w16cex w16sdtdh w16du wp14">
+<w:numbering xmlns:wpc="http://schemas.microsoft.com/office/word/2010/wordprocessingCanvas" xmlns:cx="http://schemas.microsoft.com/office/drawing/2014/chartex" xmlns:cx1="http://schemas.microsoft.com/office/drawing/2015/9/8/chartex" xmlns:cx2="http://schemas.microsoft.com/office/drawing/2015/10/21/chartex" xmlns:cx3="http://schemas.microsoft.com/office/drawing/2016/5/9/chartex" xmlns:cx4="http://schemas.microsoft.com/office/drawing/2016/5/10/chartex" xmlns:cx5="http://schemas.microsoft.com/office/drawing/2016/5/11/chartex" xmlns:cx6="http://schemas.microsoft.com/office/drawing/2016/5/12/chartex" xmlns:cx7="http://schemas.microsoft.com/office/drawing/2016/5/13/chartex" xmlns:cx8="http://schemas.microsoft.com/office/drawing/2016/5/14/chartex" xmlns:mc="http://schemas.openxmlformats.org/markup-compatibility/2006" xmlns:aink="http://schemas.microsoft.com/office/drawing/2016/ink" xmlns:am3d="http://schemas.microsoft.com/office/drawing/2017/model3d" xmlns:o="urn:schemas-microsoft-com:office:office" xmlns:oel="http://schemas.microsoft.com/office/2019/extlst" xmlns:r="http://schemas.openxmlformats.org/officeDocument/2006/relationships" xmlns:m="http://schemas.openxmlformats.org/officeDocument/2006/math" xmlns:v="urn:schemas-microsoft-com:vml" xmlns:wp14="http://schemas.microsoft.com/office/word/2010/wordprocessingDrawing" xmlns:wp="http://schemas.openxmlformats.org/drawingml/2006/wordprocessingDrawing" xmlns:w10="urn:schemas-microsoft-com:office:word" xmlns:w="http://schemas.openxmlformats.org/wordprocessingml/2006/main" xmlns:w14="http://schemas.microsoft.com/office/word/2010/wordml" xmlns:w15="http://schemas.microsoft.com/office/word/2012/wordml" xmlns:w16cex="http://schemas.microsoft.com/office/word/2018/wordml/cex" xmlns:w16cid="http://schemas.microsoft.com/office/word/2016/wordml/cid" xmlns:w16="http://schemas.microsoft.com/office/word/2018/wordml" xmlns:w16du="http://schemas.microsoft.com/office/word/2023/wordml/word16du" xmlns:w16sdtdh="http://schemas.microsoft.com/office/word/2020/wordml/sdtdatahash" xmlns:w16sdtfl="http://schemas.microsoft.com/office/word/2024/wordml/sdtformatlock" xmlns:w16se="http://schemas.microsoft.com/office/word/2015/wordml/symex" xmlns:wpg="http://schemas.microsoft.com/office/word/2010/wordprocessingGroup" xmlns:wpi="http://schemas.microsoft.com/office/word/2010/wordprocessingInk" xmlns:wne="http://schemas.microsoft.com/office/word/2006/wordml" xmlns:wps="http://schemas.microsoft.com/office/word/2010/wordprocessingShape" mc:Ignorable="w14 w15 w16se w16cid w16 w16cex w16sdtdh w16sdtfl w16du wp14">
   <w:abstractNum w:abstractNumId="0" w15:restartNumberingAfterBreak="0">
     <w:nsid w:val="011660DF"/>
     <w:multiLevelType w:val="hybridMultilevel"/>
@@ -6526,7 +6153,7 @@
 </file>
 
 <file path=word/styles.xml><?xml version="1.0" encoding="utf-8"?>
-<w:styles xmlns:mc="http://schemas.openxmlformats.org/markup-compatibility/2006" xmlns:r="http://schemas.openxmlformats.org/officeDocument/2006/relationships" xmlns:w="http://schemas.openxmlformats.org/wordprocessingml/2006/main" xmlns:w14="http://schemas.microsoft.com/office/word/2010/wordml" xmlns:w15="http://schemas.microsoft.com/office/word/2012/wordml" xmlns:w16cex="http://schemas.microsoft.com/office/word/2018/wordml/cex" xmlns:w16cid="http://schemas.microsoft.com/office/word/2016/wordml/cid" xmlns:w16="http://schemas.microsoft.com/office/word/2018/wordml" xmlns:w16du="http://schemas.microsoft.com/office/word/2023/wordml/word16du" xmlns:w16sdtdh="http://schemas.microsoft.com/office/word/2020/wordml/sdtdatahash" xmlns:w16se="http://schemas.microsoft.com/office/word/2015/wordml/symex" mc:Ignorable="w14 w15 w16se w16cid w16 w16cex w16sdtdh w16du">
+<w:styles xmlns:mc="http://schemas.openxmlformats.org/markup-compatibility/2006" xmlns:r="http://schemas.openxmlformats.org/officeDocument/2006/relationships" xmlns:w="http://schemas.openxmlformats.org/wordprocessingml/2006/main" xmlns:w14="http://schemas.microsoft.com/office/word/2010/wordml" xmlns:w15="http://schemas.microsoft.com/office/word/2012/wordml" xmlns:w16cex="http://schemas.microsoft.com/office/word/2018/wordml/cex" xmlns:w16cid="http://schemas.microsoft.com/office/word/2016/wordml/cid" xmlns:w16="http://schemas.microsoft.com/office/word/2018/wordml" xmlns:w16du="http://schemas.microsoft.com/office/word/2023/wordml/word16du" xmlns:w16sdtdh="http://schemas.microsoft.com/office/word/2020/wordml/sdtdatahash" xmlns:w16sdtfl="http://schemas.microsoft.com/office/word/2024/wordml/sdtformatlock" xmlns:w16se="http://schemas.microsoft.com/office/word/2015/wordml/symex" mc:Ignorable="w14 w15 w16se w16cid w16 w16cex w16sdtdh w16sdtfl w16du">
   <w:docDefaults>
     <w:rPrDefault>
       <w:rPr>

</xml_diff>